<commit_message>
alterações tela de cliente 11122017
</commit_message>
<xml_diff>
--- a/teste/Documentos/CONTRATO.docx
+++ b/teste/Documentos/CONTRATO.docx
@@ -1,6 +1,6 @@
 
 <file path=word/document.xml><?xml version="1.0" encoding="utf-8"?>
-<w:document xmlns:wpc="http://schemas.microsoft.com/office/word/2010/wordprocessingCanvas" xmlns:mc="http://schemas.openxmlformats.org/markup-compatibility/2006" xmlns:o="urn:schemas-microsoft-com:office:office" xmlns:r="http://schemas.openxmlformats.org/officeDocument/2006/relationships" xmlns:m="http://schemas.openxmlformats.org/officeDocument/2006/math" xmlns:v="urn:schemas-microsoft-com:vml" xmlns:wp14="http://schemas.microsoft.com/office/word/2010/wordprocessingDrawing" xmlns:wp="http://schemas.openxmlformats.org/drawingml/2006/wordprocessingDrawing" xmlns:w10="urn:schemas-microsoft-com:office:word" xmlns:w="http://schemas.openxmlformats.org/wordprocessingml/2006/main" xmlns:w14="http://schemas.microsoft.com/office/word/2010/wordml" xmlns:w15="http://schemas.microsoft.com/office/word/2012/wordml" xmlns:wpg="http://schemas.microsoft.com/office/word/2010/wordprocessingGroup" xmlns:wpi="http://schemas.microsoft.com/office/word/2010/wordprocessingInk" xmlns:wne="http://schemas.microsoft.com/office/word/2006/wordml" xmlns:wps="http://schemas.microsoft.com/office/word/2010/wordprocessingShape" mc:Ignorable="w14 w15 wp14">
+<w:document xmlns:wpc="http://schemas.microsoft.com/office/word/2010/wordprocessingCanvas" xmlns:cx="http://schemas.microsoft.com/office/drawing/2014/chartex" xmlns:cx1="http://schemas.microsoft.com/office/drawing/2015/9/8/chartex" xmlns:mc="http://schemas.openxmlformats.org/markup-compatibility/2006" xmlns:o="urn:schemas-microsoft-com:office:office" xmlns:r="http://schemas.openxmlformats.org/officeDocument/2006/relationships" xmlns:m="http://schemas.openxmlformats.org/officeDocument/2006/math" xmlns:v="urn:schemas-microsoft-com:vml" xmlns:wp14="http://schemas.microsoft.com/office/word/2010/wordprocessingDrawing" xmlns:wp="http://schemas.openxmlformats.org/drawingml/2006/wordprocessingDrawing" xmlns:w10="urn:schemas-microsoft-com:office:word" xmlns:w="http://schemas.openxmlformats.org/wordprocessingml/2006/main" xmlns:w14="http://schemas.microsoft.com/office/word/2010/wordml" xmlns:w15="http://schemas.microsoft.com/office/word/2012/wordml" xmlns:w16se="http://schemas.microsoft.com/office/word/2015/wordml/symex" xmlns:wpg="http://schemas.microsoft.com/office/word/2010/wordprocessingGroup" xmlns:wpi="http://schemas.microsoft.com/office/word/2010/wordprocessingInk" xmlns:wne="http://schemas.microsoft.com/office/word/2006/wordml" xmlns:wps="http://schemas.microsoft.com/office/word/2010/wordprocessingShape" mc:Ignorable="w14 w15 w16se wp14">
   <w:body>
     <w:p>
       <w:pPr>
@@ -62,7 +62,7 @@
           <w:sz w:val="26"/>
           <w:szCs w:val="26"/>
         </w:rPr>
-        <w:t>25 de janeiro de 2017</w:t>
+        <w:t>11 de dezembro de 2017</w:t>
       </w:r>
       <w:r>
         <w:rPr>
@@ -148,6 +148,18 @@
           <w:sz w:val="28"/>
           <w:szCs w:val="26"/>
         </w:rPr>
+        <w:sectPr>
+          <w:pgSz w:w="11906" w:h="16838"/>
+          <w:pgMar w:top="567" w:right="720" w:bottom="510" w:left="720" w:header="709" w:footer="709" w:gutter="0"/>
+          <w:pgBorders w:offsetFrom="page">
+            <w:top w:val="single" w:sz="4" w:space="24" w:color="auto"/>
+            <w:left w:val="single" w:sz="4" w:space="24" w:color="auto"/>
+            <w:bottom w:val="single" w:sz="4" w:space="24" w:color="auto"/>
+            <w:right w:val="single" w:sz="4" w:space="24" w:color="auto"/>
+          </w:pgBorders>
+          <w:cols w:space="708"/>
+          <w:docGrid w:linePitch="360"/>
+        </w:sectPr>
       </w:pPr>
       <w:r>
         <w:rPr>
@@ -1140,7 +1152,6 @@
           <w:tab w:val="left" w:pos="2550"/>
         </w:tabs>
         <w:spacing w:line="240" w:lineRule="auto"/>
-        <w:ind w:left="1416"/>
         <w:rPr>
           <w:rFonts w:ascii="Century Gothic" w:hAnsi="Century Gothic" w:cs="Times New Roman"/>
           <w:sz w:val="20"/>
@@ -1154,14 +1165,65 @@
           <w:tab w:val="left" w:pos="2550"/>
         </w:tabs>
         <w:spacing w:line="240" w:lineRule="auto"/>
-        <w:ind w:left="1416"/>
-        <w:rPr>
-          <w:rFonts w:ascii="Century Gothic" w:hAnsi="Century Gothic" w:cs="Times New Roman"/>
-          <w:b/>
-          <w:sz w:val="26"/>
-          <w:szCs w:val="26"/>
-        </w:rPr>
-      </w:pPr>
+        <w:rPr>
+          <w:rFonts w:ascii="Century Gothic" w:hAnsi="Century Gothic" w:cs="Times New Roman"/>
+          <w:sz w:val="20"/>
+          <w:szCs w:val="26"/>
+        </w:rPr>
+        <w:sectPr>
+          <w:type w:val="continuous"/>
+          <w:pgSz w:w="11906" w:h="16838"/>
+          <w:pgMar w:top="567" w:right="720" w:bottom="510" w:left="720" w:header="709" w:footer="709" w:gutter="0"/>
+          <w:pgBorders w:offsetFrom="page">
+            <w:top w:val="single" w:sz="4" w:space="24" w:color="auto"/>
+            <w:left w:val="single" w:sz="4" w:space="24" w:color="auto"/>
+            <w:bottom w:val="single" w:sz="4" w:space="24" w:color="auto"/>
+            <w:right w:val="single" w:sz="4" w:space="24" w:color="auto"/>
+          </w:pgBorders>
+          <w:cols w:num="2" w:space="708"/>
+          <w:docGrid w:linePitch="360"/>
+        </w:sectPr>
+      </w:pPr>
+    </w:p>
+    <w:p>
+      <w:pPr>
+        <w:tabs>
+          <w:tab w:val="left" w:pos="2550"/>
+        </w:tabs>
+        <w:spacing w:line="240" w:lineRule="auto"/>
+        <w:ind w:left="4956" w:hanging="4950"/>
+        <w:rPr>
+          <w:rFonts w:ascii="Century Gothic" w:hAnsi="Century Gothic" w:cs="Times New Roman"/>
+          <w:vanish/>
+          <w:sz w:val="20"/>
+          <w:szCs w:val="26"/>
+          <w:specVanish/>
+        </w:rPr>
+      </w:pPr>
+      <w:r>
+        <w:rPr>
+          <w:rFonts w:ascii="Century Gothic" w:hAnsi="Century Gothic" w:cs="Times New Roman"/>
+          <w:sz w:val="20"/>
+          <w:szCs w:val="26"/>
+        </w:rPr>
+        <w:t>x_________________________________________</w:t>
+      </w:r>
+      <w:r>
+        <w:rPr>
+          <w:rFonts w:ascii="Century Gothic" w:hAnsi="Century Gothic" w:cs="Times New Roman"/>
+          <w:sz w:val="20"/>
+          <w:szCs w:val="26"/>
+        </w:rPr>
+        <w:tab/>
+      </w:r>
+      <w:r>
+        <w:rPr>
+          <w:rFonts w:ascii="Century Gothic" w:hAnsi="Century Gothic" w:cs="Times New Roman"/>
+          <w:sz w:val="20"/>
+          <w:szCs w:val="26"/>
+        </w:rPr>
+        <w:t>_____________________________________</w:t>
+      </w:r>
       <w:r>
         <w:rPr>
           <w:rFonts w:ascii="Century Gothic" w:hAnsi="Century Gothic" w:cs="Times New Roman"/>
@@ -1169,20 +1231,398 @@
           <w:szCs w:val="26"/>
         </w:rPr>
         <w:br/>
-        <w:t>x___________________________________________</w:t>
-      </w:r>
-      <w:r>
-        <w:rPr>
-          <w:rFonts w:ascii="Century Gothic" w:hAnsi="Century Gothic" w:cs="Times New Roman"/>
+      </w:r>
+      <w:bookmarkStart w:id="0" w:name="_GoBack"/>
+      <w:bookmarkEnd w:id="0"/>
+      <w:r>
+        <w:rPr>
+          <w:rFonts w:ascii="Century Gothic" w:hAnsi="Century Gothic" w:cs="Times New Roman"/>
+          <w:sz w:val="24"/>
+          <w:szCs w:val="26"/>
+        </w:rPr>
+        <w:t>RG do Locatário</w:t>
+      </w:r>
+      <w:r>
+        <w:rPr>
+          <w:rFonts w:ascii="Century Gothic" w:hAnsi="Century Gothic" w:cs="Times New Roman"/>
+          <w:sz w:val="24"/>
+          <w:szCs w:val="26"/>
+        </w:rPr>
+        <w:t xml:space="preserve">                                                  </w:t>
+      </w:r>
+      <w:r>
+        <w:rPr>
+          <w:rFonts w:ascii="Century Gothic" w:hAnsi="Century Gothic" w:cs="Times New Roman"/>
+          <w:sz w:val="24"/>
+          <w:szCs w:val="26"/>
+        </w:rPr>
+        <w:t xml:space="preserve">     </w:t>
+      </w:r>
+      <w:r>
+        <w:rPr>
+          <w:rFonts w:ascii="Century Gothic" w:hAnsi="Century Gothic" w:cs="Times New Roman"/>
+          <w:sz w:val="24"/>
+          <w:szCs w:val="26"/>
+        </w:rPr>
+        <w:t xml:space="preserve">   </w:t>
+      </w:r>
+      <w:r>
+        <w:rPr>
+          <w:rFonts w:ascii="Century Gothic" w:hAnsi="Century Gothic" w:cs="Times New Roman"/>
+          <w:sz w:val="24"/>
+          <w:szCs w:val="26"/>
+        </w:rPr>
+        <w:t xml:space="preserve">                      </w:t>
+      </w:r>
+    </w:p>
+    <w:p>
+      <w:pPr>
+        <w:tabs>
+          <w:tab w:val="left" w:pos="2550"/>
+        </w:tabs>
+        <w:spacing w:line="240" w:lineRule="auto"/>
+        <w:rPr>
+          <w:rFonts w:ascii="Century Gothic" w:hAnsi="Century Gothic" w:cs="Times New Roman"/>
+          <w:sz w:val="24"/>
+          <w:szCs w:val="26"/>
+        </w:rPr>
+        <w:sectPr>
+          <w:type w:val="continuous"/>
+          <w:pgSz w:w="11906" w:h="16838"/>
+          <w:pgMar w:top="567" w:right="720" w:bottom="510" w:left="720" w:header="709" w:footer="709" w:gutter="0"/>
+          <w:pgBorders w:offsetFrom="page">
+            <w:top w:val="single" w:sz="4" w:space="24" w:color="auto"/>
+            <w:left w:val="single" w:sz="4" w:space="24" w:color="auto"/>
+            <w:bottom w:val="single" w:sz="4" w:space="24" w:color="auto"/>
+            <w:right w:val="single" w:sz="4" w:space="24" w:color="auto"/>
+          </w:pgBorders>
+          <w:cols w:space="708"/>
+          <w:docGrid w:linePitch="360"/>
+        </w:sectPr>
+      </w:pPr>
+      <w:r>
+        <w:rPr>
+          <w:rFonts w:ascii="Century Gothic" w:hAnsi="Century Gothic" w:cs="Times New Roman"/>
+          <w:b/>
+          <w:sz w:val="24"/>
+          <w:szCs w:val="26"/>
+        </w:rPr>
+        <w:br/>
+      </w:r>
+      <w:r>
+        <w:rPr>
+          <w:rFonts w:ascii="Century Gothic" w:hAnsi="Century Gothic" w:cs="Times New Roman"/>
+          <w:b/>
+          <w:sz w:val="24"/>
+          <w:szCs w:val="26"/>
+        </w:rPr>
+        <w:br/>
+      </w:r>
+    </w:p>
+    <w:p>
+      <w:pPr>
+        <w:tabs>
+          <w:tab w:val="left" w:pos="2550"/>
+        </w:tabs>
+        <w:spacing w:line="240" w:lineRule="auto"/>
+        <w:rPr>
+          <w:rFonts w:ascii="Century Gothic" w:hAnsi="Century Gothic" w:cs="Times New Roman"/>
+          <w:b/>
+          <w:sz w:val="26"/>
+          <w:szCs w:val="26"/>
+        </w:rPr>
+        <w:sectPr>
+          <w:type w:val="continuous"/>
+          <w:pgSz w:w="11906" w:h="16838"/>
+          <w:pgMar w:top="567" w:right="720" w:bottom="510" w:left="720" w:header="709" w:footer="709" w:gutter="0"/>
+          <w:pgBorders w:offsetFrom="page">
+            <w:top w:val="single" w:sz="4" w:space="24" w:color="auto"/>
+            <w:left w:val="single" w:sz="4" w:space="24" w:color="auto"/>
+            <w:bottom w:val="single" w:sz="4" w:space="24" w:color="auto"/>
+            <w:right w:val="single" w:sz="4" w:space="24" w:color="auto"/>
+          </w:pgBorders>
+          <w:cols w:space="708"/>
+          <w:docGrid w:linePitch="360"/>
+        </w:sectPr>
+      </w:pPr>
+    </w:p>
+    <w:p>
+      <w:pPr>
+        <w:tabs>
+          <w:tab w:val="left" w:pos="2550"/>
+        </w:tabs>
+        <w:spacing w:line="240" w:lineRule="auto"/>
+        <w:rPr>
+          <w:rFonts w:ascii="Century Gothic" w:hAnsi="Century Gothic" w:cs="Times New Roman"/>
+          <w:b/>
+          <w:sz w:val="26"/>
+          <w:szCs w:val="26"/>
+        </w:rPr>
+      </w:pPr>
+      <w:r>
+        <w:rPr>
+          <w:rFonts w:ascii="Century Gothic" w:hAnsi="Century Gothic" w:cs="Times New Roman"/>
+          <w:b/>
+          <w:sz w:val="26"/>
+          <w:szCs w:val="26"/>
+        </w:rPr>
+        <w:t xml:space="preserve">                        </w:t>
+      </w:r>
+      <w:r>
+        <w:rPr>
+          <w:rFonts w:ascii="Century Gothic" w:hAnsi="Century Gothic" w:cs="Times New Roman"/>
+          <w:b/>
+          <w:sz w:val="26"/>
+          <w:szCs w:val="26"/>
+        </w:rPr>
+        <w:t xml:space="preserve"> </w:t>
+      </w:r>
+      <w:r>
+        <w:rPr>
+          <w:rFonts w:ascii="Century Gothic" w:hAnsi="Century Gothic" w:cs="Times New Roman"/>
+          <w:b/>
+          <w:sz w:val="26"/>
+          <w:szCs w:val="26"/>
+        </w:rPr>
+        <w:t>_________________________________</w:t>
+      </w:r>
+      <w:r>
+        <w:rPr>
+          <w:rFonts w:ascii="Century Gothic" w:hAnsi="Century Gothic" w:cs="Times New Roman"/>
+          <w:b/>
+          <w:sz w:val="26"/>
+          <w:szCs w:val="26"/>
+        </w:rPr>
+        <w:t xml:space="preserve">         </w:t>
+      </w:r>
+      <w:r>
+        <w:rPr>
+          <w:rFonts w:ascii="Century Gothic" w:hAnsi="Century Gothic" w:cs="Times New Roman"/>
+          <w:b/>
+          <w:sz w:val="26"/>
+          <w:szCs w:val="26"/>
+        </w:rPr>
+        <w:br/>
+      </w:r>
+      <w:r>
+        <w:rPr>
+          <w:rFonts w:ascii="Century Gothic" w:hAnsi="Century Gothic" w:cs="Times New Roman"/>
+          <w:b/>
+          <w:sz w:val="20"/>
+          <w:szCs w:val="26"/>
+        </w:rPr>
+        <w:t xml:space="preserve">                                                   </w:t>
+      </w:r>
+      <w:r>
+        <w:rPr>
+          <w:rFonts w:ascii="Century Gothic" w:hAnsi="Century Gothic" w:cs="Times New Roman"/>
+          <w:sz w:val="20"/>
+          <w:szCs w:val="26"/>
+        </w:rPr>
+        <w:t>Locadora Mais Gamers</w:t>
+      </w:r>
+      <w:r>
+        <w:rPr>
+          <w:rFonts w:ascii="Century Gothic" w:hAnsi="Century Gothic" w:cs="Times New Roman"/>
+          <w:sz w:val="20"/>
+          <w:szCs w:val="26"/>
+        </w:rPr>
+        <w:br/>
+      </w:r>
+      <w:r>
+        <w:rPr>
+          <w:rFonts w:ascii="Century Gothic" w:hAnsi="Century Gothic" w:cs="Times New Roman"/>
+          <w:sz w:val="20"/>
+          <w:szCs w:val="26"/>
+        </w:rPr>
+        <w:t xml:space="preserve">                             </w:t>
+      </w:r>
+      <w:r>
+        <w:rPr>
+          <w:rFonts w:ascii="Century Gothic" w:hAnsi="Century Gothic" w:cs="Times New Roman"/>
+          <w:sz w:val="20"/>
+          <w:szCs w:val="26"/>
+        </w:rPr>
+        <w:t xml:space="preserve">                               </w:t>
+      </w:r>
+      <w:r>
+        <w:rPr>
+          <w:rFonts w:ascii="Century Gothic" w:hAnsi="Century Gothic" w:cs="Times New Roman"/>
+          <w:sz w:val="20"/>
+          <w:szCs w:val="26"/>
+        </w:rPr>
+        <w:t xml:space="preserve"> </w:t>
+      </w:r>
+      <w:r>
+        <w:rPr>
+          <w:rFonts w:ascii="Century Gothic" w:hAnsi="Century Gothic" w:cs="Times New Roman"/>
+          <w:sz w:val="20"/>
+          <w:szCs w:val="26"/>
+        </w:rPr>
+        <w:t xml:space="preserve"> Thays Silva</w:t>
+      </w:r>
+      <w:r>
+        <w:rPr>
+          <w:rFonts w:ascii="Century Gothic" w:hAnsi="Century Gothic" w:cs="Times New Roman"/>
+          <w:sz w:val="20"/>
+          <w:szCs w:val="26"/>
+        </w:rPr>
+        <w:br/>
+      </w:r>
+      <w:r>
+        <w:rPr>
+          <w:rFonts w:ascii="Century Gothic" w:hAnsi="Century Gothic" w:cs="Times New Roman"/>
+          <w:sz w:val="20"/>
+          <w:szCs w:val="26"/>
+        </w:rPr>
+        <w:t xml:space="preserve">                 </w:t>
+      </w:r>
+      <w:r>
+        <w:rPr>
+          <w:rFonts w:ascii="Century Gothic" w:hAnsi="Century Gothic" w:cs="Times New Roman"/>
+          <w:sz w:val="20"/>
+          <w:szCs w:val="26"/>
+        </w:rPr>
+        <w:t xml:space="preserve">   </w:t>
+      </w:r>
+      <w:r>
+        <w:rPr>
+          <w:rFonts w:ascii="Century Gothic" w:hAnsi="Century Gothic" w:cs="Times New Roman"/>
+          <w:sz w:val="20"/>
+          <w:szCs w:val="26"/>
+        </w:rPr>
+        <w:t xml:space="preserve">                               </w:t>
+      </w:r>
+      <w:r>
+        <w:rPr>
+          <w:rFonts w:ascii="Century Gothic" w:hAnsi="Century Gothic" w:cs="Times New Roman"/>
+          <w:sz w:val="20"/>
+          <w:szCs w:val="26"/>
+        </w:rPr>
+        <w:t xml:space="preserve">CNPJ: </w:t>
+      </w:r>
+      <w:bookmarkStart w:id="1" w:name="OLE_LINK1"/>
+      <w:bookmarkStart w:id="2" w:name="OLE_LINK2"/>
+      <w:r>
+        <w:rPr>
+          <w:rFonts w:ascii="Century Gothic" w:hAnsi="Century Gothic" w:cs="Times New Roman"/>
+          <w:sz w:val="20"/>
+          <w:szCs w:val="26"/>
+        </w:rPr>
+        <w:t>2</w:t>
+      </w:r>
+      <w:r>
+        <w:rPr>
+          <w:rFonts w:ascii="Century Gothic" w:hAnsi="Century Gothic" w:cs="Times New Roman"/>
+          <w:sz w:val="20"/>
+          <w:szCs w:val="26"/>
+        </w:rPr>
+        <w:t>6</w:t>
+      </w:r>
+      <w:r>
+        <w:rPr>
+          <w:rFonts w:ascii="Century Gothic" w:hAnsi="Century Gothic" w:cs="Times New Roman"/>
+          <w:sz w:val="20"/>
+          <w:szCs w:val="26"/>
+        </w:rPr>
+        <w:t>.</w:t>
+      </w:r>
+      <w:r>
+        <w:rPr>
+          <w:rFonts w:ascii="Century Gothic" w:hAnsi="Century Gothic" w:cs="Times New Roman"/>
+          <w:sz w:val="20"/>
+          <w:szCs w:val="26"/>
+        </w:rPr>
+        <w:t>260.093/0001-87</w:t>
+      </w:r>
+      <w:r>
+        <w:rPr>
+          <w:rFonts w:ascii="Century Gothic" w:hAnsi="Century Gothic" w:cs="Times New Roman"/>
+          <w:sz w:val="20"/>
+          <w:szCs w:val="26"/>
+        </w:rPr>
+        <w:br/>
+      </w:r>
+      <w:r>
+        <w:rPr>
+          <w:rFonts w:ascii="Century Gothic" w:hAnsi="Century Gothic" w:cs="Times New Roman"/>
+          <w:sz w:val="20"/>
+          <w:szCs w:val="26"/>
+        </w:rPr>
+        <w:t xml:space="preserve">                  </w:t>
+      </w:r>
+      <w:r>
+        <w:rPr>
+          <w:rFonts w:ascii="Century Gothic" w:hAnsi="Century Gothic" w:cs="Times New Roman"/>
+          <w:sz w:val="20"/>
+          <w:szCs w:val="26"/>
+        </w:rPr>
+        <w:t xml:space="preserve">                               </w:t>
+      </w:r>
+      <w:r>
+        <w:rPr>
+          <w:rFonts w:ascii="Century Gothic" w:hAnsi="Century Gothic" w:cs="Times New Roman"/>
+          <w:sz w:val="20"/>
+          <w:szCs w:val="26"/>
+        </w:rPr>
+        <w:t xml:space="preserve"> </w:t>
+      </w:r>
+      <w:r>
+        <w:rPr>
+          <w:rFonts w:ascii="Century Gothic" w:hAnsi="Century Gothic" w:cs="Times New Roman"/>
+          <w:sz w:val="20"/>
+          <w:szCs w:val="26"/>
+        </w:rPr>
+        <w:t xml:space="preserve"> </w:t>
+      </w:r>
+      <w:r>
+        <w:rPr>
+          <w:rFonts w:ascii="Century Gothic" w:hAnsi="Century Gothic" w:cs="Times New Roman"/>
+          <w:sz w:val="20"/>
+          <w:szCs w:val="26"/>
+        </w:rPr>
+        <w:t>Telefone: (11) 4382-9388</w:t>
+      </w:r>
+      <w:r>
+        <w:rPr>
+          <w:rFonts w:ascii="Century Gothic" w:hAnsi="Century Gothic" w:cs="Times New Roman"/>
+          <w:b/>
+          <w:sz w:val="20"/>
+          <w:szCs w:val="26"/>
+        </w:rPr>
+        <w:t xml:space="preserve">  </w:t>
+      </w:r>
+      <w:r>
+        <w:rPr>
+          <w:rFonts w:ascii="Century Gothic" w:hAnsi="Century Gothic" w:cs="Times New Roman"/>
+          <w:b/>
           <w:sz w:val="20"/>
           <w:szCs w:val="26"/>
         </w:rPr>
         <w:tab/>
-        <w:t>_____________________________________</w:t>
-      </w:r>
-      <w:r>
-        <w:rPr>
-          <w:rFonts w:ascii="Century Gothic" w:hAnsi="Century Gothic" w:cs="Times New Roman"/>
+      </w:r>
+      <w:r>
+        <w:rPr>
+          <w:rFonts w:ascii="Century Gothic" w:hAnsi="Century Gothic" w:cs="Times New Roman"/>
+          <w:b/>
+          <w:sz w:val="20"/>
+          <w:szCs w:val="26"/>
+        </w:rPr>
+        <w:tab/>
+      </w:r>
+      <w:r>
+        <w:rPr>
+          <w:rFonts w:ascii="Century Gothic" w:hAnsi="Century Gothic" w:cs="Times New Roman"/>
+          <w:b/>
+          <w:sz w:val="20"/>
+          <w:szCs w:val="26"/>
+        </w:rPr>
+        <w:t>__________________________</w:t>
+      </w:r>
+      <w:r>
+        <w:rPr>
+          <w:rFonts w:ascii="Century Gothic" w:hAnsi="Century Gothic" w:cs="Times New Roman"/>
+          <w:b/>
           <w:sz w:val="20"/>
           <w:szCs w:val="26"/>
         </w:rPr>
@@ -1192,69 +1632,80 @@
         <w:rPr>
           <w:rFonts w:ascii="Century Gothic" w:hAnsi="Century Gothic" w:cs="Times New Roman"/>
           <w:b/>
-          <w:sz w:val="24"/>
-          <w:szCs w:val="26"/>
-        </w:rPr>
-        <w:t xml:space="preserve">      </w:t>
-      </w:r>
-      <w:r>
-        <w:rPr>
-          <w:rFonts w:ascii="Century Gothic" w:hAnsi="Century Gothic" w:cs="Times New Roman"/>
-          <w:sz w:val="24"/>
-          <w:szCs w:val="26"/>
-        </w:rPr>
-        <w:t xml:space="preserve">Preencher com nome </w:t>
-      </w:r>
-      <w:proofErr w:type="spellStart"/>
-      <w:r>
-        <w:rPr>
-          <w:rFonts w:ascii="Century Gothic" w:hAnsi="Century Gothic" w:cs="Times New Roman"/>
-          <w:sz w:val="24"/>
-          <w:szCs w:val="26"/>
-        </w:rPr>
-        <w:t>locatario</w:t>
-      </w:r>
-      <w:proofErr w:type="spellEnd"/>
-      <w:r>
-        <w:rPr>
-          <w:rFonts w:ascii="Century Gothic" w:hAnsi="Century Gothic" w:cs="Times New Roman"/>
-          <w:sz w:val="24"/>
-          <w:szCs w:val="26"/>
-        </w:rPr>
-        <w:t xml:space="preserve">                                    RG do Locatário</w:t>
-      </w:r>
-      <w:r>
-        <w:rPr>
-          <w:rFonts w:ascii="Century Gothic" w:hAnsi="Century Gothic" w:cs="Times New Roman"/>
-          <w:b/>
-          <w:sz w:val="24"/>
-          <w:szCs w:val="26"/>
-        </w:rPr>
-        <w:br/>
-      </w:r>
-      <w:r>
-        <w:rPr>
-          <w:rFonts w:ascii="Century Gothic" w:hAnsi="Century Gothic" w:cs="Times New Roman"/>
-          <w:b/>
-          <w:sz w:val="24"/>
-          <w:szCs w:val="26"/>
-        </w:rPr>
-        <w:br/>
-      </w:r>
-      <w:r>
-        <w:rPr>
-          <w:rFonts w:ascii="Century Gothic" w:hAnsi="Century Gothic" w:cs="Times New Roman"/>
-          <w:b/>
-          <w:sz w:val="26"/>
-          <w:szCs w:val="26"/>
-        </w:rPr>
-        <w:t xml:space="preserve">                        </w:t>
-      </w:r>
-      <w:r>
-        <w:rPr>
-          <w:rFonts w:ascii="Century Gothic" w:hAnsi="Century Gothic" w:cs="Times New Roman"/>
-          <w:b/>
-          <w:sz w:val="26"/>
+          <w:sz w:val="20"/>
+          <w:szCs w:val="26"/>
+        </w:rPr>
+        <w:lastRenderedPageBreak/>
+        <w:t xml:space="preserve">                                              </w:t>
+      </w:r>
+      <w:r>
+        <w:rPr>
+          <w:rFonts w:ascii="Century Gothic" w:hAnsi="Century Gothic" w:cs="Times New Roman"/>
+          <w:b/>
+          <w:sz w:val="20"/>
+          <w:szCs w:val="26"/>
+        </w:rPr>
+        <w:tab/>
+      </w:r>
+      <w:r>
+        <w:rPr>
+          <w:rFonts w:ascii="Century Gothic" w:hAnsi="Century Gothic" w:cs="Times New Roman"/>
+          <w:b/>
+          <w:sz w:val="20"/>
+          <w:szCs w:val="26"/>
+        </w:rPr>
+        <w:tab/>
+      </w:r>
+      <w:r>
+        <w:rPr>
+          <w:rFonts w:ascii="Century Gothic" w:hAnsi="Century Gothic" w:cs="Times New Roman"/>
+          <w:b/>
+          <w:sz w:val="20"/>
+          <w:szCs w:val="26"/>
+        </w:rPr>
+        <w:tab/>
+      </w:r>
+      <w:r>
+        <w:rPr>
+          <w:rFonts w:ascii="Century Gothic" w:hAnsi="Century Gothic" w:cs="Times New Roman"/>
+          <w:b/>
+          <w:sz w:val="20"/>
+          <w:szCs w:val="26"/>
+        </w:rPr>
+        <w:tab/>
+      </w:r>
+      <w:r>
+        <w:rPr>
+          <w:rFonts w:ascii="Century Gothic" w:hAnsi="Century Gothic" w:cs="Times New Roman"/>
+          <w:b/>
+          <w:sz w:val="20"/>
+          <w:szCs w:val="26"/>
+        </w:rPr>
+        <w:tab/>
+      </w:r>
+      <w:r>
+        <w:rPr>
+          <w:rFonts w:ascii="Century Gothic" w:hAnsi="Century Gothic" w:cs="Times New Roman"/>
+          <w:b/>
+          <w:sz w:val="20"/>
+          <w:szCs w:val="26"/>
+        </w:rPr>
+        <w:tab/>
+      </w:r>
+      <w:r>
+        <w:rPr>
+          <w:rFonts w:ascii="Century Gothic" w:hAnsi="Century Gothic" w:cs="Times New Roman"/>
+          <w:b/>
+          <w:sz w:val="20"/>
+          <w:szCs w:val="26"/>
+        </w:rPr>
+        <w:tab/>
+      </w:r>
+      <w:r>
+        <w:rPr>
+          <w:rFonts w:ascii="Century Gothic" w:hAnsi="Century Gothic" w:cs="Times New Roman"/>
+          <w:b/>
+          <w:sz w:val="20"/>
           <w:szCs w:val="26"/>
         </w:rPr>
         <w:t xml:space="preserve"> </w:t>
@@ -1262,391 +1713,49 @@
       <w:r>
         <w:rPr>
           <w:rFonts w:ascii="Century Gothic" w:hAnsi="Century Gothic" w:cs="Times New Roman"/>
-          <w:b/>
-          <w:sz w:val="26"/>
-          <w:szCs w:val="26"/>
-        </w:rPr>
-        <w:t>_________________________________</w:t>
-      </w:r>
-      <w:r>
-        <w:rPr>
-          <w:rFonts w:ascii="Century Gothic" w:hAnsi="Century Gothic" w:cs="Times New Roman"/>
-          <w:b/>
-          <w:sz w:val="26"/>
-          <w:szCs w:val="26"/>
-        </w:rPr>
-        <w:t xml:space="preserve">         </w:t>
-      </w:r>
-      <w:r>
-        <w:rPr>
-          <w:rFonts w:ascii="Century Gothic" w:hAnsi="Century Gothic" w:cs="Times New Roman"/>
-          <w:b/>
-          <w:sz w:val="26"/>
-          <w:szCs w:val="26"/>
-        </w:rPr>
-        <w:br/>
-      </w:r>
-      <w:r>
-        <w:rPr>
-          <w:rFonts w:ascii="Century Gothic" w:hAnsi="Century Gothic" w:cs="Times New Roman"/>
-          <w:b/>
-          <w:sz w:val="20"/>
-          <w:szCs w:val="26"/>
-        </w:rPr>
-        <w:t xml:space="preserve">                                                   </w:t>
-      </w:r>
-      <w:r>
-        <w:rPr>
-          <w:rFonts w:ascii="Century Gothic" w:hAnsi="Century Gothic" w:cs="Times New Roman"/>
-          <w:sz w:val="20"/>
-          <w:szCs w:val="26"/>
-        </w:rPr>
-        <w:t>Locadora Mais Gamers</w:t>
-      </w:r>
-      <w:r>
-        <w:rPr>
-          <w:rFonts w:ascii="Century Gothic" w:hAnsi="Century Gothic" w:cs="Times New Roman"/>
-          <w:sz w:val="20"/>
-          <w:szCs w:val="26"/>
-        </w:rPr>
-        <w:br/>
-      </w:r>
-      <w:r>
-        <w:rPr>
-          <w:rFonts w:ascii="Century Gothic" w:hAnsi="Century Gothic" w:cs="Times New Roman"/>
-          <w:sz w:val="20"/>
-          <w:szCs w:val="26"/>
-        </w:rPr>
-        <w:t xml:space="preserve">                             </w:t>
-      </w:r>
-      <w:r>
-        <w:rPr>
-          <w:rFonts w:ascii="Century Gothic" w:hAnsi="Century Gothic" w:cs="Times New Roman"/>
-          <w:sz w:val="20"/>
-          <w:szCs w:val="26"/>
-        </w:rPr>
-        <w:t xml:space="preserve">                               </w:t>
-      </w:r>
-      <w:r>
-        <w:rPr>
-          <w:rFonts w:ascii="Century Gothic" w:hAnsi="Century Gothic" w:cs="Times New Roman"/>
+          <w:sz w:val="20"/>
+          <w:szCs w:val="26"/>
+        </w:rPr>
+        <w:t>CARIMBO</w:t>
+      </w:r>
+      <w:r>
+        <w:rPr>
+          <w:rFonts w:ascii="Century Gothic" w:hAnsi="Century Gothic" w:cs="Times New Roman"/>
+          <w:b/>
+          <w:sz w:val="20"/>
+          <w:szCs w:val="26"/>
+        </w:rPr>
+        <w:t xml:space="preserve">    </w:t>
+      </w:r>
+      <w:r>
+        <w:rPr>
+          <w:rFonts w:ascii="Century Gothic" w:hAnsi="Century Gothic" w:cs="Times New Roman"/>
+          <w:b/>
+          <w:sz w:val="20"/>
+          <w:szCs w:val="26"/>
+        </w:rPr>
+        <w:t xml:space="preserve">                  </w:t>
+      </w:r>
+      <w:r>
+        <w:rPr>
+          <w:rFonts w:ascii="Century Gothic" w:hAnsi="Century Gothic" w:cs="Times New Roman"/>
+          <w:b/>
+          <w:sz w:val="20"/>
+          <w:szCs w:val="26"/>
+        </w:rPr>
+        <w:t xml:space="preserve">   </w:t>
+      </w:r>
+      <w:r>
+        <w:rPr>
+          <w:rFonts w:ascii="Century Gothic" w:hAnsi="Century Gothic" w:cs="Times New Roman"/>
+          <w:b/>
           <w:sz w:val="20"/>
           <w:szCs w:val="26"/>
         </w:rPr>
         <w:t xml:space="preserve"> </w:t>
       </w:r>
-      <w:r>
-        <w:rPr>
-          <w:rFonts w:ascii="Century Gothic" w:hAnsi="Century Gothic" w:cs="Times New Roman"/>
-          <w:sz w:val="20"/>
-          <w:szCs w:val="26"/>
-        </w:rPr>
-        <w:t xml:space="preserve"> </w:t>
-      </w:r>
-      <w:proofErr w:type="spellStart"/>
-      <w:r>
-        <w:rPr>
-          <w:rFonts w:ascii="Century Gothic" w:hAnsi="Century Gothic" w:cs="Times New Roman"/>
-          <w:sz w:val="20"/>
-          <w:szCs w:val="26"/>
-        </w:rPr>
-        <w:t>Thays</w:t>
-      </w:r>
-      <w:proofErr w:type="spellEnd"/>
-      <w:r>
-        <w:rPr>
-          <w:rFonts w:ascii="Century Gothic" w:hAnsi="Century Gothic" w:cs="Times New Roman"/>
-          <w:sz w:val="20"/>
-          <w:szCs w:val="26"/>
-        </w:rPr>
-        <w:t xml:space="preserve"> Silva</w:t>
-      </w:r>
-      <w:r>
-        <w:rPr>
-          <w:rFonts w:ascii="Century Gothic" w:hAnsi="Century Gothic" w:cs="Times New Roman"/>
-          <w:sz w:val="20"/>
-          <w:szCs w:val="26"/>
-        </w:rPr>
-        <w:br/>
-      </w:r>
-      <w:r>
-        <w:rPr>
-          <w:rFonts w:ascii="Century Gothic" w:hAnsi="Century Gothic" w:cs="Times New Roman"/>
-          <w:sz w:val="20"/>
-          <w:szCs w:val="26"/>
-        </w:rPr>
-        <w:t xml:space="preserve">                 </w:t>
-      </w:r>
-      <w:r>
-        <w:rPr>
-          <w:rFonts w:ascii="Century Gothic" w:hAnsi="Century Gothic" w:cs="Times New Roman"/>
-          <w:sz w:val="20"/>
-          <w:szCs w:val="26"/>
-        </w:rPr>
-        <w:t xml:space="preserve">   </w:t>
-      </w:r>
-      <w:r>
-        <w:rPr>
-          <w:rFonts w:ascii="Century Gothic" w:hAnsi="Century Gothic" w:cs="Times New Roman"/>
-          <w:sz w:val="20"/>
-          <w:szCs w:val="26"/>
-        </w:rPr>
-        <w:t xml:space="preserve">                               </w:t>
-      </w:r>
-      <w:r>
-        <w:rPr>
-          <w:rFonts w:ascii="Century Gothic" w:hAnsi="Century Gothic" w:cs="Times New Roman"/>
-          <w:sz w:val="20"/>
-          <w:szCs w:val="26"/>
-        </w:rPr>
-        <w:t xml:space="preserve">CNPJ: </w:t>
-      </w:r>
-      <w:bookmarkStart w:id="0" w:name="OLE_LINK1"/>
-      <w:bookmarkStart w:id="1" w:name="OLE_LINK2"/>
-      <w:r>
-        <w:rPr>
-          <w:rFonts w:ascii="Century Gothic" w:hAnsi="Century Gothic" w:cs="Times New Roman"/>
-          <w:sz w:val="20"/>
-          <w:szCs w:val="26"/>
-        </w:rPr>
-        <w:t>2</w:t>
-      </w:r>
-      <w:r>
-        <w:rPr>
-          <w:rFonts w:ascii="Century Gothic" w:hAnsi="Century Gothic" w:cs="Times New Roman"/>
-          <w:sz w:val="20"/>
-          <w:szCs w:val="26"/>
-        </w:rPr>
-        <w:t>6</w:t>
-      </w:r>
-      <w:r>
-        <w:rPr>
-          <w:rFonts w:ascii="Century Gothic" w:hAnsi="Century Gothic" w:cs="Times New Roman"/>
-          <w:sz w:val="20"/>
-          <w:szCs w:val="26"/>
-        </w:rPr>
-        <w:t>.</w:t>
-      </w:r>
-      <w:r>
-        <w:rPr>
-          <w:rFonts w:ascii="Century Gothic" w:hAnsi="Century Gothic" w:cs="Times New Roman"/>
-          <w:sz w:val="20"/>
-          <w:szCs w:val="26"/>
-        </w:rPr>
-        <w:t>260.093/0001-87</w:t>
-      </w:r>
-      <w:r>
-        <w:rPr>
-          <w:rFonts w:ascii="Century Gothic" w:hAnsi="Century Gothic" w:cs="Times New Roman"/>
-          <w:sz w:val="20"/>
-          <w:szCs w:val="26"/>
-        </w:rPr>
-        <w:br/>
-      </w:r>
-      <w:r>
-        <w:rPr>
-          <w:rFonts w:ascii="Century Gothic" w:hAnsi="Century Gothic" w:cs="Times New Roman"/>
-          <w:sz w:val="20"/>
-          <w:szCs w:val="26"/>
-        </w:rPr>
-        <w:t xml:space="preserve">                  </w:t>
-      </w:r>
-      <w:r>
-        <w:rPr>
-          <w:rFonts w:ascii="Century Gothic" w:hAnsi="Century Gothic" w:cs="Times New Roman"/>
-          <w:sz w:val="20"/>
-          <w:szCs w:val="26"/>
-        </w:rPr>
-        <w:t xml:space="preserve">                               </w:t>
-      </w:r>
-      <w:r>
-        <w:rPr>
-          <w:rFonts w:ascii="Century Gothic" w:hAnsi="Century Gothic" w:cs="Times New Roman"/>
-          <w:sz w:val="20"/>
-          <w:szCs w:val="26"/>
-        </w:rPr>
-        <w:t xml:space="preserve"> </w:t>
-      </w:r>
-      <w:r>
-        <w:rPr>
-          <w:rFonts w:ascii="Century Gothic" w:hAnsi="Century Gothic" w:cs="Times New Roman"/>
-          <w:sz w:val="20"/>
-          <w:szCs w:val="26"/>
-        </w:rPr>
-        <w:t xml:space="preserve"> </w:t>
-      </w:r>
-      <w:r>
-        <w:rPr>
-          <w:rFonts w:ascii="Century Gothic" w:hAnsi="Century Gothic" w:cs="Times New Roman"/>
-          <w:sz w:val="20"/>
-          <w:szCs w:val="26"/>
-        </w:rPr>
-        <w:t>Telefone: (11) 4382-9388</w:t>
-      </w:r>
-      <w:r>
-        <w:rPr>
-          <w:rFonts w:ascii="Century Gothic" w:hAnsi="Century Gothic" w:cs="Times New Roman"/>
-          <w:b/>
-          <w:sz w:val="20"/>
-          <w:szCs w:val="26"/>
-        </w:rPr>
-        <w:t xml:space="preserve">  </w:t>
-      </w:r>
-      <w:r>
-        <w:rPr>
-          <w:rFonts w:ascii="Century Gothic" w:hAnsi="Century Gothic" w:cs="Times New Roman"/>
-          <w:b/>
-          <w:sz w:val="20"/>
-          <w:szCs w:val="26"/>
-        </w:rPr>
-        <w:tab/>
-      </w:r>
-      <w:r>
-        <w:rPr>
-          <w:rFonts w:ascii="Century Gothic" w:hAnsi="Century Gothic" w:cs="Times New Roman"/>
-          <w:b/>
-          <w:sz w:val="20"/>
-          <w:szCs w:val="26"/>
-        </w:rPr>
-        <w:tab/>
-      </w:r>
-      <w:r>
-        <w:rPr>
-          <w:rFonts w:ascii="Century Gothic" w:hAnsi="Century Gothic" w:cs="Times New Roman"/>
-          <w:b/>
-          <w:sz w:val="20"/>
-          <w:szCs w:val="26"/>
-        </w:rPr>
-        <w:t>__________________________</w:t>
-      </w:r>
-      <w:r>
-        <w:rPr>
-          <w:rFonts w:ascii="Century Gothic" w:hAnsi="Century Gothic" w:cs="Times New Roman"/>
-          <w:b/>
-          <w:sz w:val="20"/>
-          <w:szCs w:val="26"/>
-        </w:rPr>
-        <w:br/>
-        <w:t xml:space="preserve">                                              </w:t>
-      </w:r>
-      <w:r>
-        <w:rPr>
-          <w:rFonts w:ascii="Century Gothic" w:hAnsi="Century Gothic" w:cs="Times New Roman"/>
-          <w:b/>
-          <w:sz w:val="20"/>
-          <w:szCs w:val="26"/>
-        </w:rPr>
-        <w:tab/>
-      </w:r>
-      <w:r>
-        <w:rPr>
-          <w:rFonts w:ascii="Century Gothic" w:hAnsi="Century Gothic" w:cs="Times New Roman"/>
-          <w:b/>
-          <w:sz w:val="20"/>
-          <w:szCs w:val="26"/>
-        </w:rPr>
-        <w:tab/>
-      </w:r>
-      <w:r>
-        <w:rPr>
-          <w:rFonts w:ascii="Century Gothic" w:hAnsi="Century Gothic" w:cs="Times New Roman"/>
-          <w:b/>
-          <w:sz w:val="20"/>
-          <w:szCs w:val="26"/>
-        </w:rPr>
-        <w:tab/>
-      </w:r>
-      <w:r>
-        <w:rPr>
-          <w:rFonts w:ascii="Century Gothic" w:hAnsi="Century Gothic" w:cs="Times New Roman"/>
-          <w:b/>
-          <w:sz w:val="20"/>
-          <w:szCs w:val="26"/>
-        </w:rPr>
-        <w:tab/>
-      </w:r>
-      <w:r>
-        <w:rPr>
-          <w:rFonts w:ascii="Century Gothic" w:hAnsi="Century Gothic" w:cs="Times New Roman"/>
-          <w:b/>
-          <w:sz w:val="20"/>
-          <w:szCs w:val="26"/>
-        </w:rPr>
-        <w:tab/>
-      </w:r>
-      <w:r>
-        <w:rPr>
-          <w:rFonts w:ascii="Century Gothic" w:hAnsi="Century Gothic" w:cs="Times New Roman"/>
-          <w:b/>
-          <w:sz w:val="20"/>
-          <w:szCs w:val="26"/>
-        </w:rPr>
-        <w:tab/>
-      </w:r>
-      <w:r>
-        <w:rPr>
-          <w:rFonts w:ascii="Century Gothic" w:hAnsi="Century Gothic" w:cs="Times New Roman"/>
-          <w:b/>
-          <w:sz w:val="20"/>
-          <w:szCs w:val="26"/>
-        </w:rPr>
-        <w:tab/>
-      </w:r>
-      <w:r>
-        <w:rPr>
-          <w:rFonts w:ascii="Century Gothic" w:hAnsi="Century Gothic" w:cs="Times New Roman"/>
-          <w:b/>
-          <w:sz w:val="20"/>
-          <w:szCs w:val="26"/>
-        </w:rPr>
-        <w:t xml:space="preserve"> </w:t>
-      </w:r>
-      <w:r>
-        <w:rPr>
-          <w:rFonts w:ascii="Century Gothic" w:hAnsi="Century Gothic" w:cs="Times New Roman"/>
-          <w:sz w:val="20"/>
-          <w:szCs w:val="26"/>
-        </w:rPr>
-        <w:t>CARIMBO</w:t>
-      </w:r>
-      <w:r>
-        <w:rPr>
-          <w:rFonts w:ascii="Century Gothic" w:hAnsi="Century Gothic" w:cs="Times New Roman"/>
-          <w:b/>
-          <w:sz w:val="20"/>
-          <w:szCs w:val="26"/>
-        </w:rPr>
-        <w:t xml:space="preserve">    </w:t>
-      </w:r>
-      <w:r>
-        <w:rPr>
-          <w:rFonts w:ascii="Century Gothic" w:hAnsi="Century Gothic" w:cs="Times New Roman"/>
-          <w:b/>
-          <w:sz w:val="20"/>
-          <w:szCs w:val="26"/>
-        </w:rPr>
-        <w:t xml:space="preserve">                  </w:t>
-      </w:r>
-      <w:r>
-        <w:rPr>
-          <w:rFonts w:ascii="Century Gothic" w:hAnsi="Century Gothic" w:cs="Times New Roman"/>
-          <w:b/>
-          <w:sz w:val="20"/>
-          <w:szCs w:val="26"/>
-        </w:rPr>
-        <w:t xml:space="preserve">   </w:t>
-      </w:r>
-      <w:r>
-        <w:rPr>
-          <w:rFonts w:ascii="Century Gothic" w:hAnsi="Century Gothic" w:cs="Times New Roman"/>
-          <w:b/>
-          <w:sz w:val="20"/>
-          <w:szCs w:val="26"/>
-        </w:rPr>
-        <w:t xml:space="preserve"> </w:t>
-      </w:r>
-      <w:bookmarkEnd w:id="0"/>
       <w:bookmarkEnd w:id="1"/>
+      <w:bookmarkEnd w:id="2"/>
       <w:r>
         <w:rPr>
           <w:rFonts w:ascii="Century Gothic" w:hAnsi="Century Gothic" w:cs="Times New Roman"/>
@@ -1787,8 +1896,6 @@
         </w:rPr>
         <w:br/>
       </w:r>
-      <w:bookmarkStart w:id="2" w:name="_GoBack"/>
-      <w:bookmarkEnd w:id="2"/>
     </w:p>
     <w:p>
       <w:pPr>
@@ -2057,7 +2164,7 @@
           <w:sz w:val="26"/>
           <w:szCs w:val="26"/>
         </w:rPr>
-        <w:t>25 de janeiro de 2017</w:t>
+        <w:t>11 de dezembro de 2017</w:t>
       </w:r>
       <w:r>
         <w:rPr>
@@ -2128,7 +2235,6 @@
           <w:szCs w:val="26"/>
         </w:rPr>
       </w:pPr>
-      <w:proofErr w:type="gramStart"/>
       <w:r>
         <w:rPr>
           <w:rFonts w:ascii="Century Gothic" w:hAnsi="Century Gothic" w:cs="Times New Roman"/>
@@ -2138,7 +2244,6 @@
         </w:rPr>
         <w:t>x</w:t>
       </w:r>
-      <w:proofErr w:type="gramEnd"/>
       <w:r>
         <w:rPr>
           <w:rFonts w:ascii="Century Gothic" w:hAnsi="Century Gothic" w:cs="Times New Roman"/>
@@ -2222,7 +2327,6 @@
           <w:szCs w:val="26"/>
         </w:rPr>
       </w:pPr>
-      <w:proofErr w:type="gramStart"/>
       <w:r>
         <w:rPr>
           <w:rFonts w:ascii="Century Gothic" w:hAnsi="Century Gothic" w:cs="Times New Roman"/>
@@ -2232,7 +2336,6 @@
         </w:rPr>
         <w:t>x</w:t>
       </w:r>
-      <w:proofErr w:type="gramEnd"/>
       <w:r>
         <w:rPr>
           <w:rFonts w:ascii="Century Gothic" w:hAnsi="Century Gothic" w:cs="Times New Roman"/>
@@ -2384,6 +2487,7 @@
       </w:r>
     </w:p>
     <w:sectPr>
+      <w:type w:val="continuous"/>
       <w:pgSz w:w="11906" w:h="16838"/>
       <w:pgMar w:top="567" w:right="720" w:bottom="510" w:left="720" w:header="709" w:footer="709" w:gutter="0"/>
       <w:pgBorders w:offsetFrom="page">
@@ -2400,8 +2504,8 @@
 </file>
 
 <file path=word/numbering.xml><?xml version="1.0" encoding="utf-8"?>
-<w:numbering xmlns:wpc="http://schemas.microsoft.com/office/word/2010/wordprocessingCanvas" xmlns:mc="http://schemas.openxmlformats.org/markup-compatibility/2006" xmlns:o="urn:schemas-microsoft-com:office:office" xmlns:r="http://schemas.openxmlformats.org/officeDocument/2006/relationships" xmlns:m="http://schemas.openxmlformats.org/officeDocument/2006/math" xmlns:v="urn:schemas-microsoft-com:vml" xmlns:wp14="http://schemas.microsoft.com/office/word/2010/wordprocessingDrawing" xmlns:wp="http://schemas.openxmlformats.org/drawingml/2006/wordprocessingDrawing" xmlns:w10="urn:schemas-microsoft-com:office:word" xmlns:w="http://schemas.openxmlformats.org/wordprocessingml/2006/main" xmlns:w14="http://schemas.microsoft.com/office/word/2010/wordml" xmlns:w15="http://schemas.microsoft.com/office/word/2012/wordml" xmlns:wpg="http://schemas.microsoft.com/office/word/2010/wordprocessingGroup" xmlns:wpi="http://schemas.microsoft.com/office/word/2010/wordprocessingInk" xmlns:wne="http://schemas.microsoft.com/office/word/2006/wordml" xmlns:wps="http://schemas.microsoft.com/office/word/2010/wordprocessingShape" mc:Ignorable="w14 w15 wp14">
-  <w:abstractNum w:abstractNumId="0">
+<w:numbering xmlns:wpc="http://schemas.microsoft.com/office/word/2010/wordprocessingCanvas" xmlns:cx="http://schemas.microsoft.com/office/drawing/2014/chartex" xmlns:cx1="http://schemas.microsoft.com/office/drawing/2015/9/8/chartex" xmlns:mc="http://schemas.openxmlformats.org/markup-compatibility/2006" xmlns:o="urn:schemas-microsoft-com:office:office" xmlns:r="http://schemas.openxmlformats.org/officeDocument/2006/relationships" xmlns:m="http://schemas.openxmlformats.org/officeDocument/2006/math" xmlns:v="urn:schemas-microsoft-com:vml" xmlns:wp14="http://schemas.microsoft.com/office/word/2010/wordprocessingDrawing" xmlns:wp="http://schemas.openxmlformats.org/drawingml/2006/wordprocessingDrawing" xmlns:w10="urn:schemas-microsoft-com:office:word" xmlns:w="http://schemas.openxmlformats.org/wordprocessingml/2006/main" xmlns:w14="http://schemas.microsoft.com/office/word/2010/wordml" xmlns:w15="http://schemas.microsoft.com/office/word/2012/wordml" xmlns:w16se="http://schemas.microsoft.com/office/word/2015/wordml/symex" xmlns:wpg="http://schemas.microsoft.com/office/word/2010/wordprocessingGroup" xmlns:wpi="http://schemas.microsoft.com/office/word/2010/wordprocessingInk" xmlns:wne="http://schemas.microsoft.com/office/word/2006/wordml" xmlns:wps="http://schemas.microsoft.com/office/word/2010/wordprocessingShape" mc:Ignorable="w14 w15 w16se wp14">
+  <w:abstractNum w:abstractNumId="0" w15:restartNumberingAfterBreak="0">
     <w:nsid w:val="12E4746D"/>
     <w:multiLevelType w:val="hybridMultilevel"/>
     <w:tmpl w:val="A83C8652"/>
@@ -2521,7 +2625,7 @@
 </file>
 
 <file path=word/styles.xml><?xml version="1.0" encoding="utf-8"?>
-<w:styles xmlns:mc="http://schemas.openxmlformats.org/markup-compatibility/2006" xmlns:r="http://schemas.openxmlformats.org/officeDocument/2006/relationships" xmlns:w="http://schemas.openxmlformats.org/wordprocessingml/2006/main" xmlns:w14="http://schemas.microsoft.com/office/word/2010/wordml" xmlns:w15="http://schemas.microsoft.com/office/word/2012/wordml" mc:Ignorable="w14 w15">
+<w:styles xmlns:mc="http://schemas.openxmlformats.org/markup-compatibility/2006" xmlns:r="http://schemas.openxmlformats.org/officeDocument/2006/relationships" xmlns:w="http://schemas.openxmlformats.org/wordprocessingml/2006/main" xmlns:w14="http://schemas.microsoft.com/office/word/2010/wordml" xmlns:w15="http://schemas.microsoft.com/office/word/2012/wordml" xmlns:w16se="http://schemas.microsoft.com/office/word/2015/wordml/symex" mc:Ignorable="w14 w15 w16se">
   <w:docDefaults>
     <w:rPrDefault>
       <w:rPr>
@@ -3280,7 +3384,7 @@
 </file>
 
 <file path=customXml/itemProps2.xml><?xml version="1.0" encoding="utf-8"?>
-<ds:datastoreItem xmlns:ds="http://schemas.openxmlformats.org/officeDocument/2006/customXml" ds:itemID="{1990FCA1-CEE5-4BAB-A51A-D78F6A1550DE}">
+<ds:datastoreItem xmlns:ds="http://schemas.openxmlformats.org/officeDocument/2006/customXml" ds:itemID="{8B1703AB-EAC3-4D00-8886-5CAE262D7394}">
   <ds:schemaRefs>
     <ds:schemaRef ds:uri="http://schemas.openxmlformats.org/officeDocument/2006/bibliography"/>
   </ds:schemaRefs>

</xml_diff>